<commit_message>
Updating aims and objectives
</commit_message>
<xml_diff>
--- a/Report/Aims and objectives.docx
+++ b/Report/Aims and objectives.docx
@@ -45,18 +45,13 @@
         <w:t>Design</w:t>
       </w:r>
       <w:r>
+        <w:t xml:space="preserve"> &amp; Test planning</w:t>
+      </w:r>
+      <w:r>
         <w:t xml:space="preserve"> </w:t>
       </w:r>
       <w:r>
         <w:t>(Figure out technical requirements and evaluate the use cases)</w:t>
-      </w:r>
-    </w:p>
-    <w:p>
-      <w:r>
-        <w:t xml:space="preserve">Test </w:t>
-      </w:r>
-      <w:r>
-        <w:t>planning.</w:t>
       </w:r>
     </w:p>
     <w:p>
@@ -79,7 +74,23 @@
         </w:tabs>
       </w:pPr>
       <w:r>
-        <w:t>Write the report.</w:t>
+        <w:t>Final evaluation</w:t>
+      </w:r>
+    </w:p>
+    <w:p>
+      <w:pPr>
+        <w:tabs>
+          <w:tab w:val="center" w:pos="4513"/>
+        </w:tabs>
+      </w:pPr>
+      <w:r>
+        <w:t xml:space="preserve">Complete and submit </w:t>
+      </w:r>
+      <w:r>
+        <w:t xml:space="preserve">the </w:t>
+      </w:r>
+      <w:r>
+        <w:t>report.</w:t>
       </w:r>
     </w:p>
     <w:p>

</xml_diff>